<commit_message>
Rimosse sezioni vuote dal documento scientifico
</commit_message>
<xml_diff>
--- a/4Designers_ITSS/Documents/Documento Scientifico.docx
+++ b/4Designers_ITSS/Documents/Documento Scientifico.docx
@@ -350,7 +350,7 @@
       <w:pPr>
         <w:pStyle w:val="Titolo1"/>
       </w:pPr>
-      <w:bookmarkStart w:id="0" w:name="_Toc597163"/>
+      <w:bookmarkStart w:id="0" w:name="_Toc967525"/>
       <w:r>
         <w:t>Abstract</w:t>
       </w:r>
@@ -734,165 +734,7 @@
         </w:rPr>
       </w:pPr>
     </w:p>
-    <w:p>
-      <w:pPr>
-        <w:pStyle w:val="Titolo1"/>
-      </w:pPr>
-      <w:bookmarkStart w:id="1" w:name="_Toc597164"/>
-      <w:r>
-        <w:lastRenderedPageBreak/>
-        <w:t>Indice</w:t>
-      </w:r>
-      <w:bookmarkEnd w:id="1"/>
-    </w:p>
-    <w:p>
-      <w:pPr>
-        <w:pStyle w:val="Paragrafoelenco"/>
-        <w:numPr>
-          <w:ilvl w:val="0"/>
-          <w:numId w:val="1"/>
-        </w:numPr>
-        <w:jc w:val="both"/>
-        <w:rPr>
-          <w:rFonts w:cstheme="majorHAnsi"/>
-          <w:szCs w:val="24"/>
-        </w:rPr>
-      </w:pPr>
-      <w:r>
-        <w:rPr>
-          <w:rFonts w:cstheme="majorHAnsi"/>
-          <w:szCs w:val="24"/>
-        </w:rPr>
-        <w:t>Introduzione</w:t>
-      </w:r>
-    </w:p>
-    <w:p>
-      <w:pPr>
-        <w:pStyle w:val="Paragrafoelenco"/>
-        <w:numPr>
-          <w:ilvl w:val="0"/>
-          <w:numId w:val="1"/>
-        </w:numPr>
-        <w:jc w:val="both"/>
-        <w:rPr>
-          <w:rFonts w:cstheme="majorHAnsi"/>
-          <w:szCs w:val="24"/>
-        </w:rPr>
-      </w:pPr>
-      <w:r>
-        <w:rPr>
-          <w:rFonts w:cstheme="majorHAnsi"/>
-          <w:szCs w:val="24"/>
-        </w:rPr>
-        <w:t>Letteratura a supporto</w:t>
-      </w:r>
-    </w:p>
-    <w:p>
-      <w:pPr>
-        <w:pStyle w:val="Paragrafoelenco"/>
-        <w:numPr>
-          <w:ilvl w:val="0"/>
-          <w:numId w:val="1"/>
-        </w:numPr>
-        <w:jc w:val="both"/>
-        <w:rPr>
-          <w:rFonts w:cstheme="majorHAnsi"/>
-          <w:szCs w:val="24"/>
-        </w:rPr>
-      </w:pPr>
-      <w:r>
-        <w:rPr>
-          <w:rFonts w:cstheme="majorHAnsi"/>
-          <w:szCs w:val="24"/>
-        </w:rPr>
-        <w:t>Procedura ETL</w:t>
-      </w:r>
-    </w:p>
-    <w:p>
-      <w:pPr>
-        <w:pStyle w:val="Paragrafoelenco"/>
-        <w:numPr>
-          <w:ilvl w:val="0"/>
-          <w:numId w:val="1"/>
-        </w:numPr>
-        <w:jc w:val="both"/>
-        <w:rPr>
-          <w:rFonts w:cstheme="majorHAnsi"/>
-          <w:szCs w:val="24"/>
-        </w:rPr>
-      </w:pPr>
-      <w:r>
-        <w:rPr>
-          <w:rFonts w:cstheme="majorHAnsi"/>
-          <w:szCs w:val="24"/>
-        </w:rPr>
-        <w:t>Strumenti utilizzati</w:t>
-      </w:r>
-    </w:p>
-    <w:p>
-      <w:pPr>
-        <w:pStyle w:val="Paragrafoelenco"/>
-        <w:numPr>
-          <w:ilvl w:val="0"/>
-          <w:numId w:val="1"/>
-        </w:numPr>
-        <w:jc w:val="both"/>
-        <w:rPr>
-          <w:rFonts w:cstheme="majorHAnsi"/>
-          <w:szCs w:val="24"/>
-        </w:rPr>
-      </w:pPr>
-      <w:r>
-        <w:rPr>
-          <w:rFonts w:cstheme="majorHAnsi"/>
-          <w:szCs w:val="24"/>
-        </w:rPr>
-        <w:t>Esperienza</w:t>
-      </w:r>
-    </w:p>
-    <w:p>
-      <w:pPr>
-        <w:pStyle w:val="Paragrafoelenco"/>
-        <w:numPr>
-          <w:ilvl w:val="0"/>
-          <w:numId w:val="1"/>
-        </w:numPr>
-        <w:jc w:val="both"/>
-        <w:rPr>
-          <w:rFonts w:cstheme="majorHAnsi"/>
-          <w:szCs w:val="24"/>
-        </w:rPr>
-      </w:pPr>
-      <w:r>
-        <w:rPr>
-          <w:rFonts w:cstheme="majorHAnsi"/>
-          <w:szCs w:val="24"/>
-        </w:rPr>
-        <w:t>Conclusione</w:t>
-      </w:r>
-    </w:p>
-    <w:p>
-      <w:pPr>
-        <w:pStyle w:val="Paragrafoelenco"/>
-        <w:numPr>
-          <w:ilvl w:val="0"/>
-          <w:numId w:val="1"/>
-        </w:numPr>
-        <w:jc w:val="both"/>
-        <w:rPr>
-          <w:rFonts w:cstheme="majorHAnsi"/>
-          <w:szCs w:val="24"/>
-        </w:rPr>
-      </w:pPr>
-      <w:r>
-        <w:rPr>
-          <w:rFonts w:cstheme="majorHAnsi"/>
-          <w:szCs w:val="24"/>
-        </w:rPr>
-        <w:t>Bibliografia</w:t>
-      </w:r>
-    </w:p>
-    <w:bookmarkStart w:id="2" w:name="_Toc597165" w:displacedByCustomXml="next"/>
+    <w:bookmarkStart w:id="1" w:name="_Toc967526" w:displacedByCustomXml="next"/>
     <w:sdt>
       <w:sdtPr>
         <w:rPr>
@@ -918,9 +760,14 @@
             <w:pStyle w:val="Titolo1"/>
           </w:pPr>
           <w:r>
-            <w:t>Sommario</w:t>
+            <w:t>So</w:t>
           </w:r>
+          <w:bookmarkStart w:id="2" w:name="_GoBack"/>
           <w:bookmarkEnd w:id="2"/>
+          <w:r>
+            <w:t>mmario</w:t>
+          </w:r>
+          <w:bookmarkEnd w:id="1"/>
         </w:p>
         <w:p>
           <w:pPr>
@@ -956,7 +803,7 @@
             </w:rPr>
             <w:fldChar w:fldCharType="separate"/>
           </w:r>
-          <w:hyperlink w:anchor="_Toc597163" w:history="1">
+          <w:hyperlink w:anchor="_Toc967525" w:history="1">
             <w:r>
               <w:rPr>
                 <w:rStyle w:val="Collegamentoipertestuale"/>
@@ -983,7 +830,7 @@
                 <w:noProof/>
                 <w:webHidden/>
               </w:rPr>
-              <w:instrText xml:space="preserve"> PAGEREF _Toc597163 \h </w:instrText>
+              <w:instrText xml:space="preserve"> PAGEREF _Toc967525 \h </w:instrText>
             </w:r>
             <w:r>
               <w:rPr>
@@ -1027,13 +874,13 @@
               <w:lang w:eastAsia="it-IT"/>
             </w:rPr>
           </w:pPr>
-          <w:hyperlink w:anchor="_Toc597164" w:history="1">
+          <w:hyperlink w:anchor="_Toc967526" w:history="1">
             <w:r>
               <w:rPr>
                 <w:rStyle w:val="Collegamentoipertestuale"/>
                 <w:noProof/>
               </w:rPr>
-              <w:t>Indice</w:t>
+              <w:t>Sommario</w:t>
             </w:r>
             <w:r>
               <w:rPr>
@@ -1054,7 +901,7 @@
                 <w:noProof/>
                 <w:webHidden/>
               </w:rPr>
-              <w:instrText xml:space="preserve"> PAGEREF _Toc597164 \h </w:instrText>
+              <w:instrText xml:space="preserve"> PAGEREF _Toc967526 \h </w:instrText>
             </w:r>
             <w:r>
               <w:rPr>
@@ -1098,78 +945,7 @@
               <w:lang w:eastAsia="it-IT"/>
             </w:rPr>
           </w:pPr>
-          <w:hyperlink w:anchor="_Toc597165" w:history="1">
-            <w:r>
-              <w:rPr>
-                <w:rStyle w:val="Collegamentoipertestuale"/>
-                <w:noProof/>
-              </w:rPr>
-              <w:t>Sommario</w:t>
-            </w:r>
-            <w:r>
-              <w:rPr>
-                <w:noProof/>
-                <w:webHidden/>
-              </w:rPr>
-              <w:tab/>
-            </w:r>
-            <w:r>
-              <w:rPr>
-                <w:noProof/>
-                <w:webHidden/>
-              </w:rPr>
-              <w:fldChar w:fldCharType="begin"/>
-            </w:r>
-            <w:r>
-              <w:rPr>
-                <w:noProof/>
-                <w:webHidden/>
-              </w:rPr>
-              <w:instrText xml:space="preserve"> PAGEREF _Toc597165 \h </w:instrText>
-            </w:r>
-            <w:r>
-              <w:rPr>
-                <w:noProof/>
-                <w:webHidden/>
-              </w:rPr>
-            </w:r>
-            <w:r>
-              <w:rPr>
-                <w:noProof/>
-                <w:webHidden/>
-              </w:rPr>
-              <w:fldChar w:fldCharType="separate"/>
-            </w:r>
-            <w:r>
-              <w:rPr>
-                <w:noProof/>
-                <w:webHidden/>
-              </w:rPr>
-              <w:t>2</w:t>
-            </w:r>
-            <w:r>
-              <w:rPr>
-                <w:noProof/>
-                <w:webHidden/>
-              </w:rPr>
-              <w:fldChar w:fldCharType="end"/>
-            </w:r>
-          </w:hyperlink>
-        </w:p>
-        <w:p>
-          <w:pPr>
-            <w:pStyle w:val="Sommario1"/>
-            <w:tabs>
-              <w:tab w:val="right" w:leader="dot" w:pos="9628"/>
-            </w:tabs>
-            <w:rPr>
-              <w:rFonts w:asciiTheme="minorHAnsi" w:eastAsiaTheme="minorEastAsia" w:hAnsiTheme="minorHAnsi"/>
-              <w:noProof/>
-              <w:sz w:val="22"/>
-              <w:lang w:eastAsia="it-IT"/>
-            </w:rPr>
-          </w:pPr>
-          <w:hyperlink w:anchor="_Toc597166" w:history="1">
+          <w:hyperlink w:anchor="_Toc967527" w:history="1">
             <w:r>
               <w:rPr>
                 <w:rStyle w:val="Collegamentoipertestuale"/>
@@ -1196,7 +972,7 @@
                 <w:noProof/>
                 <w:webHidden/>
               </w:rPr>
-              <w:instrText xml:space="preserve"> PAGEREF _Toc597166 \h </w:instrText>
+              <w:instrText xml:space="preserve"> PAGEREF _Toc967527 \h </w:instrText>
             </w:r>
             <w:r>
               <w:rPr>
@@ -1216,7 +992,7 @@
                 <w:noProof/>
                 <w:webHidden/>
               </w:rPr>
-              <w:t>2</w:t>
+              <w:t>3</w:t>
             </w:r>
             <w:r>
               <w:rPr>
@@ -1240,92 +1016,7 @@
               <w:lang w:eastAsia="it-IT"/>
             </w:rPr>
           </w:pPr>
-          <w:hyperlink w:anchor="_Toc597167" w:history="1">
-            <w:r>
-              <w:rPr>
-                <w:rStyle w:val="Collegamentoipertestuale"/>
-                <w:noProof/>
-              </w:rPr>
-              <w:t xml:space="preserve">Letteratura a </w:t>
-            </w:r>
-            <w:r>
-              <w:rPr>
-                <w:rStyle w:val="Collegamentoipertestuale"/>
-                <w:noProof/>
-              </w:rPr>
-              <w:t>s</w:t>
-            </w:r>
-            <w:r>
-              <w:rPr>
-                <w:rStyle w:val="Collegamentoipertestuale"/>
-                <w:noProof/>
-              </w:rPr>
-              <w:t>upporto</w:t>
-            </w:r>
-            <w:r>
-              <w:rPr>
-                <w:noProof/>
-                <w:webHidden/>
-              </w:rPr>
-              <w:tab/>
-            </w:r>
-            <w:r>
-              <w:rPr>
-                <w:noProof/>
-                <w:webHidden/>
-              </w:rPr>
-              <w:fldChar w:fldCharType="begin"/>
-            </w:r>
-            <w:r>
-              <w:rPr>
-                <w:noProof/>
-                <w:webHidden/>
-              </w:rPr>
-              <w:instrText xml:space="preserve"> PAGEREF _Toc597167 \h </w:instrText>
-            </w:r>
-            <w:r>
-              <w:rPr>
-                <w:noProof/>
-                <w:webHidden/>
-              </w:rPr>
-            </w:r>
-            <w:r>
-              <w:rPr>
-                <w:noProof/>
-                <w:webHidden/>
-              </w:rPr>
-              <w:fldChar w:fldCharType="separate"/>
-            </w:r>
-            <w:r>
-              <w:rPr>
-                <w:noProof/>
-                <w:webHidden/>
-              </w:rPr>
-              <w:t>5</w:t>
-            </w:r>
-            <w:r>
-              <w:rPr>
-                <w:noProof/>
-                <w:webHidden/>
-              </w:rPr>
-              <w:fldChar w:fldCharType="end"/>
-            </w:r>
-          </w:hyperlink>
-        </w:p>
-        <w:p>
-          <w:pPr>
-            <w:pStyle w:val="Sommario1"/>
-            <w:tabs>
-              <w:tab w:val="right" w:leader="dot" w:pos="9628"/>
-            </w:tabs>
-            <w:rPr>
-              <w:rFonts w:asciiTheme="minorHAnsi" w:eastAsiaTheme="minorEastAsia" w:hAnsiTheme="minorHAnsi"/>
-              <w:noProof/>
-              <w:sz w:val="22"/>
-              <w:lang w:eastAsia="it-IT"/>
-            </w:rPr>
-          </w:pPr>
-          <w:hyperlink w:anchor="_Toc597168" w:history="1">
+          <w:hyperlink w:anchor="_Toc967528" w:history="1">
             <w:r>
               <w:rPr>
                 <w:rStyle w:val="Collegamentoipertestuale"/>
@@ -1353,7 +1044,7 @@
                 <w:noProof/>
                 <w:webHidden/>
               </w:rPr>
-              <w:instrText xml:space="preserve"> PAGEREF _Toc597168 \h </w:instrText>
+              <w:instrText xml:space="preserve"> PAGEREF _Toc967528 \h </w:instrText>
             </w:r>
             <w:r>
               <w:rPr>
@@ -1373,7 +1064,7 @@
                 <w:noProof/>
                 <w:webHidden/>
               </w:rPr>
-              <w:t>5</w:t>
+              <w:t>6</w:t>
             </w:r>
             <w:r>
               <w:rPr>
@@ -1397,7 +1088,7 @@
               <w:lang w:eastAsia="it-IT"/>
             </w:rPr>
           </w:pPr>
-          <w:hyperlink w:anchor="_Toc597169" w:history="1">
+          <w:hyperlink w:anchor="_Toc967529" w:history="1">
             <w:r>
               <w:rPr>
                 <w:rStyle w:val="Collegamentoipertestuale"/>
@@ -1424,7 +1115,7 @@
                 <w:noProof/>
                 <w:webHidden/>
               </w:rPr>
-              <w:instrText xml:space="preserve"> PAGEREF _Toc597169 \h </w:instrText>
+              <w:instrText xml:space="preserve"> PAGEREF _Toc967529 \h </w:instrText>
             </w:r>
             <w:r>
               <w:rPr>
@@ -1468,7 +1159,7 @@
               <w:lang w:eastAsia="it-IT"/>
             </w:rPr>
           </w:pPr>
-          <w:hyperlink w:anchor="_Toc597170" w:history="1">
+          <w:hyperlink w:anchor="_Toc967530" w:history="1">
             <w:r>
               <w:rPr>
                 <w:rStyle w:val="Collegamentoipertestuale"/>
@@ -1495,7 +1186,7 @@
                 <w:noProof/>
                 <w:webHidden/>
               </w:rPr>
-              <w:instrText xml:space="preserve"> PAGEREF _Toc597170 \h </w:instrText>
+              <w:instrText xml:space="preserve"> PAGEREF _Toc967530 \h </w:instrText>
             </w:r>
             <w:r>
               <w:rPr>
@@ -1539,7 +1230,7 @@
               <w:lang w:eastAsia="it-IT"/>
             </w:rPr>
           </w:pPr>
-          <w:hyperlink w:anchor="_Toc597171" w:history="1">
+          <w:hyperlink w:anchor="_Toc967531" w:history="1">
             <w:r>
               <w:rPr>
                 <w:rStyle w:val="Collegamentoipertestuale"/>
@@ -1566,7 +1257,7 @@
                 <w:noProof/>
                 <w:webHidden/>
               </w:rPr>
-              <w:instrText xml:space="preserve"> PAGEREF _Toc597171 \h </w:instrText>
+              <w:instrText xml:space="preserve"> PAGEREF _Toc967531 \h </w:instrText>
             </w:r>
             <w:r>
               <w:rPr>
@@ -1604,10 +1295,13 @@
               <w:tab w:val="right" w:leader="dot" w:pos="9628"/>
             </w:tabs>
             <w:rPr>
+              <w:rFonts w:asciiTheme="minorHAnsi" w:eastAsiaTheme="minorEastAsia" w:hAnsiTheme="minorHAnsi"/>
               <w:noProof/>
+              <w:sz w:val="22"/>
+              <w:lang w:eastAsia="it-IT"/>
             </w:rPr>
           </w:pPr>
-          <w:hyperlink w:anchor="_Toc597172" w:history="1">
+          <w:hyperlink w:anchor="_Toc967532" w:history="1">
             <w:r>
               <w:rPr>
                 <w:rStyle w:val="Collegamentoipertestuale"/>
@@ -1634,7 +1328,7 @@
                 <w:noProof/>
                 <w:webHidden/>
               </w:rPr>
-              <w:instrText xml:space="preserve"> PAGEREF _Toc597172 \h </w:instrText>
+              <w:instrText xml:space="preserve"> PAGEREF _Toc967532 \h </w:instrText>
             </w:r>
             <w:r>
               <w:rPr>
@@ -1678,7 +1372,7 @@
               <w:lang w:eastAsia="it-IT"/>
             </w:rPr>
           </w:pPr>
-          <w:hyperlink w:anchor="_Toc597173" w:history="1">
+          <w:hyperlink w:anchor="_Toc967533" w:history="1">
             <w:r>
               <w:rPr>
                 <w:rStyle w:val="Collegamentoipertestuale"/>
@@ -1705,7 +1399,7 @@
                 <w:noProof/>
                 <w:webHidden/>
               </w:rPr>
-              <w:instrText xml:space="preserve"> PAGEREF _Toc597173 \h </w:instrText>
+              <w:instrText xml:space="preserve"> PAGEREF _Toc967533 \h </w:instrText>
             </w:r>
             <w:r>
               <w:rPr>
@@ -1749,7 +1443,7 @@
               <w:lang w:eastAsia="it-IT"/>
             </w:rPr>
           </w:pPr>
-          <w:hyperlink w:anchor="_Toc597174" w:history="1">
+          <w:hyperlink w:anchor="_Toc967534" w:history="1">
             <w:r>
               <w:rPr>
                 <w:rStyle w:val="Collegamentoipertestuale"/>
@@ -1776,7 +1470,7 @@
                 <w:noProof/>
                 <w:webHidden/>
               </w:rPr>
-              <w:instrText xml:space="preserve"> PAGEREF _Toc597174 \h </w:instrText>
+              <w:instrText xml:space="preserve"> PAGEREF _Toc967534 \h </w:instrText>
             </w:r>
             <w:r>
               <w:rPr>
@@ -1820,7 +1514,7 @@
               <w:lang w:eastAsia="it-IT"/>
             </w:rPr>
           </w:pPr>
-          <w:hyperlink w:anchor="_Toc597175" w:history="1">
+          <w:hyperlink w:anchor="_Toc967535" w:history="1">
             <w:r>
               <w:rPr>
                 <w:rStyle w:val="Collegamentoipertestuale"/>
@@ -1848,7 +1542,7 @@
                 <w:noProof/>
                 <w:webHidden/>
               </w:rPr>
-              <w:instrText xml:space="preserve"> PAGEREF _Toc597175 \h </w:instrText>
+              <w:instrText xml:space="preserve"> PAGEREF _Toc967535 \h </w:instrText>
             </w:r>
             <w:r>
               <w:rPr>
@@ -1892,7 +1586,7 @@
               <w:lang w:eastAsia="it-IT"/>
             </w:rPr>
           </w:pPr>
-          <w:hyperlink w:anchor="_Toc597176" w:history="1">
+          <w:hyperlink w:anchor="_Toc967536" w:history="1">
             <w:r>
               <w:rPr>
                 <w:rStyle w:val="Collegamentoipertestuale"/>
@@ -1920,7 +1614,7 @@
                 <w:noProof/>
                 <w:webHidden/>
               </w:rPr>
-              <w:instrText xml:space="preserve"> PAGEREF _Toc597176 \h </w:instrText>
+              <w:instrText xml:space="preserve"> PAGEREF _Toc967536 \h </w:instrText>
             </w:r>
             <w:r>
               <w:rPr>
@@ -1964,6 +1658,21 @@
     </w:sdt>
     <w:p>
       <w:pPr>
+        <w:rPr>
+          <w:rFonts w:cstheme="majorHAnsi"/>
+          <w:szCs w:val="24"/>
+        </w:rPr>
+      </w:pPr>
+      <w:r>
+        <w:rPr>
+          <w:rFonts w:cstheme="majorHAnsi"/>
+          <w:szCs w:val="24"/>
+        </w:rPr>
+        <w:br w:type="page"/>
+      </w:r>
+    </w:p>
+    <w:p>
+      <w:pPr>
         <w:jc w:val="both"/>
         <w:rPr>
           <w:rFonts w:cstheme="majorHAnsi"/>
@@ -1975,7 +1684,7 @@
       <w:pPr>
         <w:pStyle w:val="Titolo1"/>
       </w:pPr>
-      <w:bookmarkStart w:id="3" w:name="_Toc597166"/>
+      <w:bookmarkStart w:id="3" w:name="_Toc967527"/>
       <w:r>
         <w:t>Introduzione</w:t>
       </w:r>
@@ -2629,7 +2338,6 @@
           <w:szCs w:val="24"/>
           <w:lang w:val="en-US"/>
         </w:rPr>
-        <w:lastRenderedPageBreak/>
         <w:t>M</w:t>
       </w:r>
       <w:r>
@@ -3384,6 +3092,7 @@
         <w:rPr>
           <w:rFonts w:cstheme="majorHAnsi"/>
           <w:szCs w:val="24"/>
+          <w:lang w:val="en-US"/>
         </w:rPr>
       </w:pPr>
       <w:proofErr w:type="spellStart"/>
@@ -3486,6 +3195,7 @@
           <w:rFonts w:cstheme="majorHAnsi"/>
           <w:noProof/>
           <w:szCs w:val="24"/>
+          <w:lang w:val="en-US"/>
         </w:rPr>
         <w:t>[9]</w:t>
       </w:r>
@@ -3500,6 +3210,7 @@
         <w:rPr>
           <w:rFonts w:cstheme="majorHAnsi"/>
           <w:szCs w:val="24"/>
+          <w:lang w:val="en-US"/>
         </w:rPr>
         <w:t xml:space="preserve"> </w:t>
       </w:r>
@@ -3749,7 +3460,15 @@
           <w:rFonts w:cstheme="majorHAnsi"/>
           <w:szCs w:val="24"/>
         </w:rPr>
-        <w:t>mportante sottolineare che la BI non comprende soltanto le tecnologie di elaborazione e analisi dei dati ma anche molte pratiche e metodi di business che possono essere applicati a vari settori</w:t>
+        <w:t xml:space="preserve">mportante sottolineare che la BI non comprende soltanto le tecnologie di elaborazione e analisi dei dati ma anche molte pratiche e metodi di business che </w:t>
+      </w:r>
+      <w:r>
+        <w:rPr>
+          <w:rFonts w:cstheme="majorHAnsi"/>
+          <w:szCs w:val="24"/>
+        </w:rPr>
+        <w:lastRenderedPageBreak/>
+        <w:t>possono essere applicati a vari settori</w:t>
       </w:r>
       <w:r>
         <w:rPr>
@@ -4267,17 +3986,7 @@
           <w:szCs w:val="24"/>
           <w:lang w:val="en-GB"/>
         </w:rPr>
-        <w:t xml:space="preserve">software for manipulating multidimensional data from a variety of sources that has been stored in a data warehouse. The software can create various views and representations of the data. OLAP software provides fast, consistent, interactive </w:t>
-      </w:r>
-      <w:r>
-        <w:rPr>
-          <w:rFonts w:cstheme="majorHAnsi"/>
-          <w:i/>
-          <w:szCs w:val="24"/>
-          <w:lang w:val="en-GB"/>
-        </w:rPr>
-        <w:lastRenderedPageBreak/>
-        <w:t xml:space="preserve">access to shared, multidimensional data. These systems are used to discover trends, </w:t>
+        <w:t xml:space="preserve">software for manipulating multidimensional data from a variety of sources that has been stored in a data warehouse. The software can create various views and representations of the data. OLAP software provides fast, consistent, interactive access to shared, multidimensional data. These systems are used to discover trends, </w:t>
       </w:r>
       <w:proofErr w:type="spellStart"/>
       <w:r>
@@ -5181,7 +4890,17 @@
           <w:shd w:val="clear" w:color="auto" w:fill="FFFFFF"/>
           <w:lang w:val="en-US"/>
         </w:rPr>
-        <w:t>a computer program application that analyzes business data and presents it so that users can make business decisions more easily. It is an informational application that collects the </w:t>
+        <w:t xml:space="preserve">a computer program application that analyzes business data and presents it so that users can make business decisions more easily. It is an </w:t>
+      </w:r>
+      <w:r>
+        <w:rPr>
+          <w:i/>
+          <w:szCs w:val="24"/>
+          <w:shd w:val="clear" w:color="auto" w:fill="FFFFFF"/>
+          <w:lang w:val="en-US"/>
+        </w:rPr>
+        <w:lastRenderedPageBreak/>
+        <w:t>informational application that collects the </w:t>
       </w:r>
       <w:hyperlink r:id="rId10" w:history="1">
         <w:r>
@@ -5809,15 +5528,7 @@
           <w:rFonts w:cstheme="majorHAnsi"/>
           <w:szCs w:val="24"/>
         </w:rPr>
-        <w:t xml:space="preserve">a fase, si può passare all’analisi dei dati </w:t>
-      </w:r>
-      <w:r>
-        <w:rPr>
-          <w:rFonts w:cstheme="majorHAnsi"/>
-          <w:szCs w:val="24"/>
-        </w:rPr>
-        <w:lastRenderedPageBreak/>
-        <w:t xml:space="preserve">contenuti nel DW. </w:t>
+        <w:t xml:space="preserve">a fase, si può passare all’analisi dei dati contenuti nel DW. </w:t>
       </w:r>
       <w:r>
         <w:rPr>
@@ -6507,6 +6218,7 @@
           <w:szCs w:val="24"/>
           <w:lang w:val="en-US"/>
         </w:rPr>
+        <w:lastRenderedPageBreak/>
         <w:t>si</w:t>
       </w:r>
       <w:proofErr w:type="spellEnd"/>
@@ -6631,19 +6343,16 @@
     <w:p>
       <w:pPr>
         <w:pStyle w:val="Titolo1"/>
-      </w:pPr>
-      <w:bookmarkStart w:id="4" w:name="_Toc597167"/>
-      <w:r>
-        <w:t xml:space="preserve">Letteratura a </w:t>
-      </w:r>
-      <w:r>
-        <w:t>s</w:t>
-      </w:r>
-      <w:r>
-        <w:t>upporto</w:t>
-      </w:r>
-      <w:r>
-        <w:t xml:space="preserve"> (cosa?)</w:t>
+        <w:rPr>
+          <w:lang w:eastAsia="it-IT"/>
+        </w:rPr>
+      </w:pPr>
+      <w:bookmarkStart w:id="4" w:name="_Toc967528"/>
+      <w:r>
+        <w:rPr>
+          <w:lang w:eastAsia="it-IT"/>
+        </w:rPr>
+        <w:t>Caso di studio</w:t>
       </w:r>
       <w:bookmarkEnd w:id="4"/>
     </w:p>
@@ -6651,28 +6360,76 @@
       <w:pPr>
         <w:jc w:val="both"/>
         <w:rPr>
-          <w:b/>
-          <w:sz w:val="28"/>
-          <w:szCs w:val="24"/>
-          <w:lang w:eastAsia="it-IT"/>
-        </w:rPr>
-      </w:pPr>
-    </w:p>
-    <w:p>
-      <w:pPr>
-        <w:pStyle w:val="Titolo1"/>
-        <w:rPr>
-          <w:lang w:eastAsia="it-IT"/>
-        </w:rPr>
-      </w:pPr>
-      <w:bookmarkStart w:id="5" w:name="_Toc597168"/>
-      <w:r>
-        <w:rPr>
-          <w:lang w:eastAsia="it-IT"/>
-        </w:rPr>
-        <w:t>Caso di studio</w:t>
-      </w:r>
-      <w:bookmarkEnd w:id="5"/>
+          <w:szCs w:val="24"/>
+          <w:lang w:eastAsia="it-IT"/>
+        </w:rPr>
+      </w:pPr>
+      <w:r>
+        <w:rPr>
+          <w:szCs w:val="24"/>
+          <w:lang w:eastAsia="it-IT"/>
+        </w:rPr>
+        <w:t xml:space="preserve">Per il nostro caso di studio </w:t>
+      </w:r>
+      <w:r>
+        <w:rPr>
+          <w:szCs w:val="24"/>
+          <w:lang w:eastAsia="it-IT"/>
+        </w:rPr>
+        <w:t>si è</w:t>
+      </w:r>
+      <w:r>
+        <w:rPr>
+          <w:szCs w:val="24"/>
+          <w:lang w:eastAsia="it-IT"/>
+        </w:rPr>
+        <w:t xml:space="preserve"> preso in considerazione il database degli incidenti stradali accaduti in Lombardia tra il </w:t>
+      </w:r>
+      <w:r>
+        <w:rPr>
+          <w:szCs w:val="24"/>
+          <w:lang w:eastAsia="it-IT"/>
+        </w:rPr>
+        <w:t>duemila</w:t>
+      </w:r>
+      <w:r>
+        <w:rPr>
+          <w:szCs w:val="24"/>
+          <w:lang w:eastAsia="it-IT"/>
+        </w:rPr>
+        <w:t xml:space="preserve"> e il </w:t>
+      </w:r>
+      <w:proofErr w:type="spellStart"/>
+      <w:r>
+        <w:rPr>
+          <w:szCs w:val="24"/>
+          <w:lang w:eastAsia="it-IT"/>
+        </w:rPr>
+        <w:t>duemilaundici</w:t>
+      </w:r>
+      <w:proofErr w:type="spellEnd"/>
+      <w:r>
+        <w:rPr>
+          <w:szCs w:val="24"/>
+          <w:lang w:eastAsia="it-IT"/>
+        </w:rPr>
+        <w:t xml:space="preserve"> presi dal seguente Open Data: </w:t>
+      </w:r>
+      <w:r>
+        <w:rPr>
+          <w:i/>
+          <w:szCs w:val="24"/>
+          <w:lang w:eastAsia="it-IT"/>
+        </w:rPr>
+        <w:t>https://www.dati.gov.it/dataset/incidenti-stradali-lombardia-0</w:t>
+      </w:r>
+      <w:r>
+        <w:rPr>
+          <w:szCs w:val="24"/>
+          <w:lang w:eastAsia="it-IT"/>
+        </w:rPr>
+        <w:t>.</w:t>
+      </w:r>
     </w:p>
     <w:p>
       <w:pPr>
@@ -6687,104 +6444,29 @@
           <w:szCs w:val="24"/>
           <w:lang w:eastAsia="it-IT"/>
         </w:rPr>
-        <w:t xml:space="preserve">Per il nostro caso di studio </w:t>
-      </w:r>
-      <w:r>
-        <w:rPr>
-          <w:szCs w:val="24"/>
-          <w:lang w:eastAsia="it-IT"/>
-        </w:rPr>
-        <w:t>si è</w:t>
-      </w:r>
-      <w:r>
-        <w:rPr>
-          <w:szCs w:val="24"/>
-          <w:lang w:eastAsia="it-IT"/>
-        </w:rPr>
-        <w:t xml:space="preserve"> preso in considerazione il database degli incidenti stradali accaduti in Lombardia tra il </w:t>
-      </w:r>
-      <w:r>
-        <w:rPr>
-          <w:szCs w:val="24"/>
-          <w:lang w:eastAsia="it-IT"/>
-        </w:rPr>
-        <w:t>duemila</w:t>
-      </w:r>
-      <w:r>
-        <w:rPr>
-          <w:szCs w:val="24"/>
-          <w:lang w:eastAsia="it-IT"/>
-        </w:rPr>
-        <w:t xml:space="preserve"> e il </w:t>
-      </w:r>
-      <w:proofErr w:type="spellStart"/>
-      <w:r>
-        <w:rPr>
-          <w:szCs w:val="24"/>
-          <w:lang w:eastAsia="it-IT"/>
-        </w:rPr>
-        <w:t>duemilaundici</w:t>
-      </w:r>
-      <w:proofErr w:type="spellEnd"/>
-      <w:r>
-        <w:rPr>
-          <w:szCs w:val="24"/>
-          <w:lang w:eastAsia="it-IT"/>
-        </w:rPr>
-        <w:t xml:space="preserve"> presi dal seguente Open Data: </w:t>
-      </w:r>
-      <w:r>
-        <w:rPr>
-          <w:i/>
-          <w:szCs w:val="24"/>
-          <w:lang w:eastAsia="it-IT"/>
-        </w:rPr>
-        <w:t>https://www.dati.gov.it/dataset/incidenti-stradali-lombardia-0</w:t>
-      </w:r>
-      <w:r>
-        <w:rPr>
-          <w:szCs w:val="24"/>
-          <w:lang w:eastAsia="it-IT"/>
-        </w:rPr>
-        <w:t>.</w:t>
+        <w:t xml:space="preserve">Il database è espresso in formato </w:t>
+      </w:r>
+      <w:proofErr w:type="spellStart"/>
+      <w:r>
+        <w:rPr>
+          <w:szCs w:val="24"/>
+          <w:lang w:eastAsia="it-IT"/>
+        </w:rPr>
+        <w:t>csv</w:t>
+      </w:r>
+      <w:proofErr w:type="spellEnd"/>
+      <w:r>
+        <w:rPr>
+          <w:szCs w:val="24"/>
+          <w:lang w:eastAsia="it-IT"/>
+        </w:rPr>
+        <w:t xml:space="preserve"> e conteneva in un’unica tabella i seguenti campi: </w:t>
       </w:r>
     </w:p>
     <w:p>
       <w:pPr>
         <w:jc w:val="both"/>
         <w:rPr>
-          <w:szCs w:val="24"/>
-          <w:lang w:eastAsia="it-IT"/>
-        </w:rPr>
-      </w:pPr>
-      <w:r>
-        <w:rPr>
-          <w:szCs w:val="24"/>
-          <w:lang w:eastAsia="it-IT"/>
-        </w:rPr>
-        <w:t xml:space="preserve">Il database è espresso in formato </w:t>
-      </w:r>
-      <w:proofErr w:type="spellStart"/>
-      <w:r>
-        <w:rPr>
-          <w:szCs w:val="24"/>
-          <w:lang w:eastAsia="it-IT"/>
-        </w:rPr>
-        <w:t>csv</w:t>
-      </w:r>
-      <w:proofErr w:type="spellEnd"/>
-      <w:r>
-        <w:rPr>
-          <w:szCs w:val="24"/>
-          <w:lang w:eastAsia="it-IT"/>
-        </w:rPr>
-        <w:t xml:space="preserve"> e conteneva in un’unica tabella i seguenti campi: </w:t>
-      </w:r>
-    </w:p>
-    <w:p>
-      <w:pPr>
-        <w:jc w:val="both"/>
-        <w:rPr>
           <w:i/>
           <w:szCs w:val="24"/>
           <w:lang w:eastAsia="it-IT"/>
@@ -7091,7 +6773,6 @@
           <w:szCs w:val="24"/>
           <w:lang w:eastAsia="it-IT"/>
         </w:rPr>
-        <w:lastRenderedPageBreak/>
         <w:t>di_cui_pedoni_infortunati_femmine</w:t>
       </w:r>
       <w:proofErr w:type="spellEnd"/>
@@ -8840,7 +8521,7 @@
           <w:lang w:eastAsia="it-IT"/>
         </w:rPr>
       </w:pPr>
-      <w:bookmarkStart w:id="6" w:name="_Hlk532662288"/>
+      <w:bookmarkStart w:id="5" w:name="_Hlk532662288"/>
       <w:proofErr w:type="spellStart"/>
       <w:r>
         <w:rPr>
@@ -9050,6 +8731,7 @@
           <w:szCs w:val="24"/>
           <w:lang w:eastAsia="it-IT"/>
         </w:rPr>
+        <w:lastRenderedPageBreak/>
         <w:t>non_intersezione_morti__entro30gg</w:t>
       </w:r>
       <w:r>
@@ -10001,7 +9683,7 @@
         <w:t>.</w:t>
       </w:r>
     </w:p>
-    <w:bookmarkEnd w:id="6"/>
+    <w:bookmarkEnd w:id="5"/>
     <w:p>
       <w:pPr>
         <w:jc w:val="both"/>
@@ -11270,6 +10952,7 @@
           <w:szCs w:val="24"/>
           <w:lang w:eastAsia="it-IT"/>
         </w:rPr>
+        <w:lastRenderedPageBreak/>
         <w:t xml:space="preserve"> conduc_età_20-64_inc</w:t>
       </w:r>
       <w:r>
@@ -11964,7 +11647,6 @@
           <w:szCs w:val="24"/>
           <w:lang w:eastAsia="it-IT"/>
         </w:rPr>
-        <w:lastRenderedPageBreak/>
         <w:t>conduc_età_15-19_morti</w:t>
       </w:r>
       <w:r>
@@ -13918,6 +13600,7 @@
           <w:szCs w:val="24"/>
           <w:lang w:eastAsia="it-IT"/>
         </w:rPr>
+        <w:lastRenderedPageBreak/>
         <w:t>weekend_inc</w:t>
       </w:r>
       <w:proofErr w:type="spellEnd"/>
@@ -14785,7 +14468,6 @@
           <w:szCs w:val="24"/>
           <w:lang w:eastAsia="it-IT"/>
         </w:rPr>
-        <w:lastRenderedPageBreak/>
         <w:t>pioggia-</w:t>
       </w:r>
       <w:proofErr w:type="spellStart"/>
@@ -16069,6 +15751,7 @@
           <w:rFonts w:cstheme="majorHAnsi"/>
           <w:szCs w:val="24"/>
         </w:rPr>
+        <w:lastRenderedPageBreak/>
         <w:t>CONDUC_ETÀ_65_E_OLTRE_INC</w:t>
       </w:r>
       <w:r>
@@ -16295,11 +15978,11 @@
       <w:pPr>
         <w:pStyle w:val="Titolo1"/>
       </w:pPr>
-      <w:bookmarkStart w:id="7" w:name="_Toc597169"/>
+      <w:bookmarkStart w:id="6" w:name="_Toc967529"/>
       <w:r>
         <w:t>Procedura ETL</w:t>
       </w:r>
-      <w:bookmarkEnd w:id="7"/>
+      <w:bookmarkEnd w:id="6"/>
     </w:p>
     <w:p>
       <w:pPr>
@@ -16356,14 +16039,7 @@
         <w:rPr>
           <w:szCs w:val="24"/>
         </w:rPr>
-        <w:t xml:space="preserve"> che contenga i vecchi record più quelli nuovi. Deve anche essere </w:t>
-      </w:r>
-      <w:r>
-        <w:rPr>
-          <w:szCs w:val="24"/>
-        </w:rPr>
-        <w:lastRenderedPageBreak/>
-        <w:t>prodotto un report in formato HTML</w:t>
+        <w:t xml:space="preserve"> che contenga i vecchi record più quelli nuovi. Deve anche essere prodotto un report in formato HTML</w:t>
       </w:r>
       <w:r>
         <w:rPr>
@@ -17194,6 +16870,7 @@
           <w:szCs w:val="24"/>
           <w:lang w:eastAsia="it-IT"/>
         </w:rPr>
+        <w:lastRenderedPageBreak/>
         <w:t>Successivamente, viene eseguito il controllo sul dominio dei dati. Tra i diversi campi ce ne sono alcuni numerici (interi) e altri testuali.</w:t>
       </w:r>
     </w:p>
@@ -17362,7 +17039,6 @@
           <w:szCs w:val="24"/>
           <w:lang w:eastAsia="it-IT"/>
         </w:rPr>
-        <w:lastRenderedPageBreak/>
         <w:t>Se la coppia comune-provincia non trova corrispondenza nel file messo a disposizione dalla regione, il dato viene considerato errato e il record non sarà inserito nel file dei risultati.</w:t>
       </w:r>
     </w:p>
@@ -18501,6 +18177,7 @@
           <w:szCs w:val="24"/>
           <w:lang w:eastAsia="it-IT"/>
         </w:rPr>
+        <w:lastRenderedPageBreak/>
         <w:t xml:space="preserve">In memoria viene salvata una struttura a dizionario (chiave-valore) </w:t>
       </w:r>
       <w:r>
@@ -18663,7 +18340,6 @@
           <w:szCs w:val="24"/>
           <w:lang w:eastAsia="it-IT"/>
         </w:rPr>
-        <w:lastRenderedPageBreak/>
         <w:t>Per ogni coppia chiave-valore presente, si elimina dalla lista di tutte le possibili combinazioni quest’ultima e, alla fine, si calcola il numero di valori ancora presenti.</w:t>
       </w:r>
     </w:p>
@@ -18873,11 +18549,11 @@
       <w:pPr>
         <w:pStyle w:val="Titolo1"/>
       </w:pPr>
-      <w:bookmarkStart w:id="8" w:name="_Toc597170"/>
+      <w:bookmarkStart w:id="7" w:name="_Toc967530"/>
       <w:r>
         <w:t>Strumenti utilizzati</w:t>
       </w:r>
-      <w:bookmarkEnd w:id="8"/>
+      <w:bookmarkEnd w:id="7"/>
       <w:r>
         <w:t xml:space="preserve"> </w:t>
       </w:r>
@@ -18964,7 +18640,7 @@
       <w:pPr>
         <w:pStyle w:val="Titolo2"/>
       </w:pPr>
-      <w:bookmarkStart w:id="9" w:name="_Toc597171"/>
+      <w:bookmarkStart w:id="8" w:name="_Toc967531"/>
       <w:proofErr w:type="spellStart"/>
       <w:r>
         <w:t>Jaspersoft</w:t>
@@ -18977,7 +18653,7 @@
       <w:r>
         <w:t>iReport</w:t>
       </w:r>
-      <w:bookmarkEnd w:id="9"/>
+      <w:bookmarkEnd w:id="8"/>
       <w:proofErr w:type="spellEnd"/>
     </w:p>
     <w:p>
@@ -19037,6 +18713,7 @@
     </w:p>
     <w:p>
       <w:r>
+        <w:lastRenderedPageBreak/>
         <w:t xml:space="preserve">Attraverso </w:t>
       </w:r>
       <w:proofErr w:type="spellStart"/>
@@ -19137,61 +18814,61 @@
         <w:ind w:left="360"/>
       </w:pPr>
       <w:r>
+        <w:t>Per vedere un’anteprima del report che verrà generato, è possibile cliccare sulla voce “</w:t>
+      </w:r>
+      <w:proofErr w:type="spellStart"/>
+      <w:r>
+        <w:t>Run</w:t>
+      </w:r>
+      <w:proofErr w:type="spellEnd"/>
+      <w:r>
+        <w:t>”: così facendo, verrà mostrato il report con i dati che il software è riuscito a recuperare dalla sorgente dati indicati.</w:t>
+      </w:r>
+    </w:p>
+    <w:p>
+      <w:pPr>
+        <w:ind w:left="360"/>
+      </w:pPr>
+      <w:r>
+        <w:t>Infine, è possibile esportare tale report in molti formati standard (tra cui .PDF).</w:t>
+      </w:r>
+    </w:p>
+    <w:p>
+      <w:pPr>
+        <w:pStyle w:val="Titolo3"/>
+        <w:rPr>
+          <w:u w:val="none"/>
+        </w:rPr>
+      </w:pPr>
+      <w:bookmarkStart w:id="9" w:name="_Toc967532"/>
+      <w:r>
+        <w:rPr>
+          <w:u w:val="none"/>
+        </w:rPr>
         <w:lastRenderedPageBreak/>
-        <w:t>Per vedere un’anteprima del report che verrà generato, è possibile cliccare sulla voce “</w:t>
-      </w:r>
-      <w:proofErr w:type="spellStart"/>
-      <w:r>
-        <w:t>Run</w:t>
-      </w:r>
-      <w:proofErr w:type="spellEnd"/>
-      <w:r>
-        <w:t>”: così facendo, verrà mostrato il report con i dati che il software è riuscito a recuperare dalla sorgente dati indicati.</w:t>
-      </w:r>
-    </w:p>
-    <w:p>
-      <w:pPr>
-        <w:ind w:left="360"/>
-      </w:pPr>
-      <w:r>
-        <w:t>Infine, è possibile esportare tale report in molti formati standard (tra cui .PDF).</w:t>
-      </w:r>
-    </w:p>
-    <w:p>
-      <w:pPr>
-        <w:pStyle w:val="Titolo3"/>
+        <w:t>Esempio di Report</w:t>
+      </w:r>
+      <w:r>
         <w:rPr>
           <w:u w:val="none"/>
         </w:rPr>
-      </w:pPr>
-      <w:bookmarkStart w:id="10" w:name="_Toc597172"/>
+        <w:t xml:space="preserve">: incidenti a </w:t>
+      </w:r>
+      <w:proofErr w:type="spellStart"/>
       <w:r>
         <w:rPr>
           <w:u w:val="none"/>
         </w:rPr>
-        <w:t>Esempio di Report</w:t>
-      </w:r>
+        <w:t>Guvio</w:t>
+      </w:r>
+      <w:proofErr w:type="spellEnd"/>
       <w:r>
         <w:rPr>
           <w:u w:val="none"/>
         </w:rPr>
-        <w:t xml:space="preserve">: incidenti a </w:t>
-      </w:r>
-      <w:proofErr w:type="spellStart"/>
-      <w:r>
-        <w:rPr>
-          <w:u w:val="none"/>
-        </w:rPr>
-        <w:t>Guvio</w:t>
-      </w:r>
-      <w:proofErr w:type="spellEnd"/>
-      <w:r>
-        <w:rPr>
-          <w:u w:val="none"/>
-        </w:rPr>
         <w:t xml:space="preserve"> tra il 2000 e il 2011.</w:t>
       </w:r>
-      <w:bookmarkEnd w:id="10"/>
+      <w:bookmarkEnd w:id="9"/>
     </w:p>
     <w:p>
       <w:pPr>
@@ -19249,26 +18926,29 @@
       <w:pPr>
         <w:pStyle w:val="Titolo2"/>
       </w:pPr>
-      <w:bookmarkStart w:id="11" w:name="_Toc597173"/>
-      <w:proofErr w:type="spellStart"/>
+      <w:bookmarkStart w:id="10" w:name="_Toc967533"/>
+      <w:proofErr w:type="spellStart"/>
+      <w:r>
+        <w:t>RapidMiner</w:t>
+      </w:r>
+      <w:bookmarkEnd w:id="10"/>
+      <w:proofErr w:type="spellEnd"/>
+    </w:p>
+    <w:p>
+      <w:r>
+        <w:t xml:space="preserve">Come strumento rapido per la produzione di grafici e tabelle si è deciso di utilizzare </w:t>
+      </w:r>
+      <w:proofErr w:type="spellStart"/>
+      <w:r>
+        <w:t>RapidMiner</w:t>
+      </w:r>
+      <w:proofErr w:type="spellEnd"/>
+      <w:r>
+        <w:t xml:space="preserve"> che necessita solo di un file in formato CSV (in alternativa </w:t>
+      </w:r>
       <w:r>
         <w:lastRenderedPageBreak/>
-        <w:t>RapidMiner</w:t>
-      </w:r>
-      <w:bookmarkEnd w:id="11"/>
-      <w:proofErr w:type="spellEnd"/>
-    </w:p>
-    <w:p>
-      <w:r>
-        <w:t xml:space="preserve">Come strumento rapido per la produzione di grafici e tabelle si è deciso di utilizzare </w:t>
-      </w:r>
-      <w:proofErr w:type="spellStart"/>
-      <w:r>
-        <w:t>RapidMiner</w:t>
-      </w:r>
-      <w:proofErr w:type="spellEnd"/>
-      <w:r>
-        <w:t xml:space="preserve"> che necessita solo di un file in formato CSV (in alternativa PDF, XLS, …) per creare diversi tipi di diagramma (a torta, istogrammi, ecc.) utilizzando i dati numerici che ha a disposizione.</w:t>
+        <w:t>PDF, XLS, …) per creare diversi tipi di diagramma (a torta, istogrammi, ecc.) utilizzando i dati numerici che ha a disposizione.</w:t>
       </w:r>
     </w:p>
     <w:p>
@@ -19364,11 +19044,11 @@
       <w:pPr>
         <w:pStyle w:val="Titolo1"/>
       </w:pPr>
-      <w:bookmarkStart w:id="12" w:name="_Toc597174"/>
+      <w:bookmarkStart w:id="11" w:name="_Toc967534"/>
       <w:r>
         <w:t>Progettazione casi di test</w:t>
       </w:r>
-      <w:bookmarkEnd w:id="12"/>
+      <w:bookmarkEnd w:id="11"/>
     </w:p>
     <w:p>
       <w:pPr>
@@ -19416,35 +19096,20 @@
         <w:rPr>
           <w:szCs w:val="24"/>
         </w:rPr>
-        <w:t xml:space="preserve"> in alcune situazioni</w:t>
-      </w:r>
-      <w:bookmarkStart w:id="13" w:name="_GoBack"/>
-      <w:bookmarkEnd w:id="13"/>
-      <w:r>
-        <w:rPr>
-          <w:szCs w:val="24"/>
-        </w:rPr>
-        <w:t>.</w:t>
-      </w:r>
-    </w:p>
-    <w:p>
-      <w:pPr>
-        <w:rPr>
-          <w:szCs w:val="24"/>
-        </w:rPr>
-      </w:pPr>
-      <w:r>
-        <w:rPr>
-          <w:szCs w:val="24"/>
-        </w:rPr>
-        <w:t xml:space="preserve">Per i nostri casi verranno creati nuovi file sorgenti “simili” a quello originale forniti dalla regione Lombardia. Nello specifico, verranno creati altri cinque file: </w:t>
-      </w:r>
-      <w:r>
-        <w:rPr>
-          <w:szCs w:val="24"/>
-        </w:rPr>
-        <w:lastRenderedPageBreak/>
-        <w:t>test_intestazione1.csv, test_intestazione2.csv, intestazione3.csv, intestazione4.csv e test.csv.</w:t>
+        <w:t xml:space="preserve"> in alcune situazioni.</w:t>
+      </w:r>
+    </w:p>
+    <w:p>
+      <w:pPr>
+        <w:rPr>
+          <w:szCs w:val="24"/>
+        </w:rPr>
+      </w:pPr>
+      <w:r>
+        <w:rPr>
+          <w:szCs w:val="24"/>
+        </w:rPr>
+        <w:t>Per i nostri casi verranno creati nuovi file sorgenti “simili” a quello originale forniti dalla regione Lombardia. Nello specifico, verranno creati altri cinque file: test_intestazione1.csv, test_intestazione2.csv, intestazione3.csv, intestazione4.csv e test.csv.</w:t>
       </w:r>
     </w:p>
     <w:p>
@@ -19475,6 +19140,7 @@
         <w:rPr>
           <w:szCs w:val="24"/>
         </w:rPr>
+        <w:lastRenderedPageBreak/>
         <w:t>Intestazione con meno campi rispetto a quanto definito nel protocollo (test_intestazione1.csv);</w:t>
       </w:r>
     </w:p>
@@ -20089,7 +19755,6 @@
         </w:numPr>
       </w:pPr>
       <w:r>
-        <w:lastRenderedPageBreak/>
         <w:t xml:space="preserve">Inserire come campo </w:t>
       </w:r>
       <w:r>
@@ -20132,6 +19797,7 @@
         </w:numPr>
       </w:pPr>
       <w:r>
+        <w:lastRenderedPageBreak/>
         <w:t xml:space="preserve">Inserire come campo </w:t>
       </w:r>
       <w:r>
@@ -20957,7 +20623,6 @@
         </w:numPr>
       </w:pPr>
       <w:r>
-        <w:lastRenderedPageBreak/>
         <w:t xml:space="preserve">Inserire come campo </w:t>
       </w:r>
       <w:proofErr w:type="spellStart"/>
@@ -20998,6 +20663,7 @@
         </w:numPr>
       </w:pPr>
       <w:r>
+        <w:lastRenderedPageBreak/>
         <w:t xml:space="preserve">Inserire come campo </w:t>
       </w:r>
       <w:proofErr w:type="spellStart"/>
@@ -21314,7 +20980,6 @@
         </w:numPr>
       </w:pPr>
       <w:r>
-        <w:lastRenderedPageBreak/>
         <w:t xml:space="preserve">Inserire come campo </w:t>
       </w:r>
       <w:proofErr w:type="spellStart"/>
@@ -21355,6 +21020,7 @@
         </w:numPr>
       </w:pPr>
       <w:r>
+        <w:lastRenderedPageBreak/>
         <w:t xml:space="preserve">Inserire come campo </w:t>
       </w:r>
       <w:proofErr w:type="spellStart"/>
@@ -21767,7 +21433,6 @@
         </w:numPr>
       </w:pPr>
       <w:r>
-        <w:lastRenderedPageBreak/>
         <w:t xml:space="preserve">Inserire come campo </w:t>
       </w:r>
       <w:proofErr w:type="spellStart"/>
@@ -21835,6 +21500,7 @@
         </w:numPr>
       </w:pPr>
       <w:r>
+        <w:lastRenderedPageBreak/>
         <w:t xml:space="preserve">Inserire come campo </w:t>
       </w:r>
       <w:proofErr w:type="spellStart"/>
@@ -22250,14 +21916,14 @@
           <w:lang w:eastAsia="it-IT"/>
         </w:rPr>
       </w:pPr>
-      <w:bookmarkStart w:id="14" w:name="_Toc597175"/>
+      <w:bookmarkStart w:id="12" w:name="_Toc967535"/>
       <w:r>
         <w:rPr>
           <w:lang w:eastAsia="it-IT"/>
         </w:rPr>
         <w:t>Conclusioni</w:t>
       </w:r>
-      <w:bookmarkEnd w:id="14"/>
+      <w:bookmarkEnd w:id="12"/>
       <w:r>
         <w:rPr>
           <w:lang w:eastAsia="it-IT"/>
@@ -22331,15 +21997,7 @@
           <w:szCs w:val="24"/>
           <w:lang w:eastAsia="it-IT"/>
         </w:rPr>
-        <w:t xml:space="preserve">Al momento esiste una grande mole di strumenti che consente ad ogni azienda di manipolare dati. La sfida da vincere resta quella di garantire una qualità alta dei </w:t>
-      </w:r>
-      <w:r>
-        <w:rPr>
-          <w:szCs w:val="24"/>
-          <w:lang w:eastAsia="it-IT"/>
-        </w:rPr>
-        <w:lastRenderedPageBreak/>
-        <w:t>dati che consentano delle analisi efficaci, necessarie per studiare gli andamenti del mondo reale.</w:t>
+        <w:t>Al momento esiste una grande mole di strumenti che consente ad ogni azienda di manipolare dati. La sfida da vincere resta quella di garantire una qualità alta dei dati che consentano delle analisi efficaci, necessarie per studiare gli andamenti del mondo reale.</w:t>
       </w:r>
     </w:p>
     <w:p>
@@ -22361,15 +22019,16 @@
           <w:lang w:val="en-US"/>
         </w:rPr>
       </w:pPr>
-      <w:bookmarkStart w:id="15" w:name="_Toc597176"/>
-      <w:proofErr w:type="spellStart"/>
-      <w:r>
-        <w:rPr>
-          <w:lang w:val="en-US"/>
-        </w:rPr>
+      <w:bookmarkStart w:id="13" w:name="_Toc967536"/>
+      <w:proofErr w:type="spellStart"/>
+      <w:r>
+        <w:rPr>
+          <w:lang w:val="en-US"/>
+        </w:rPr>
+        <w:lastRenderedPageBreak/>
         <w:t>Bibliografia</w:t>
       </w:r>
-      <w:bookmarkEnd w:id="15"/>
+      <w:bookmarkEnd w:id="13"/>
       <w:proofErr w:type="spellEnd"/>
       <w:r>
         <w:rPr>
@@ -23053,7 +22712,6 @@
           <w:szCs w:val="24"/>
           <w:lang w:val="en-US"/>
         </w:rPr>
-        <w:lastRenderedPageBreak/>
         <w:t>[15]</w:t>
       </w:r>
       <w:r>
@@ -23089,6 +22747,7 @@
           <w:szCs w:val="24"/>
           <w:lang w:val="en-US"/>
         </w:rPr>
+        <w:lastRenderedPageBreak/>
         <w:t>[16]</w:t>
       </w:r>
       <w:r>
@@ -23455,6 +23114,7 @@
         <w:docPartUnique/>
       </w:docPartObj>
     </w:sdtPr>
+    <w:sdtEndPr/>
     <w:sdtContent>
       <w:p>
         <w:pPr>
@@ -25780,6 +25440,7 @@
     <w:lsdException w:name="HTML Sample" w:semiHidden="1" w:unhideWhenUsed="1"/>
     <w:lsdException w:name="HTML Typewriter" w:semiHidden="1" w:unhideWhenUsed="1"/>
     <w:lsdException w:name="HTML Variable" w:semiHidden="1" w:unhideWhenUsed="1"/>
+    <w:lsdException w:name="Normal Table" w:semiHidden="1" w:unhideWhenUsed="1"/>
     <w:lsdException w:name="annotation subject" w:semiHidden="1" w:unhideWhenUsed="1"/>
     <w:lsdException w:name="No List" w:semiHidden="1" w:unhideWhenUsed="1"/>
     <w:lsdException w:name="Outline List 1" w:semiHidden="1" w:unhideWhenUsed="1"/>
@@ -25823,8 +25484,10 @@
     <w:lsdException w:name="Table Elegant" w:semiHidden="1" w:unhideWhenUsed="1"/>
     <w:lsdException w:name="Table Professional" w:semiHidden="1" w:unhideWhenUsed="1"/>
     <w:lsdException w:name="Table Subtle 1" w:semiHidden="1" w:unhideWhenUsed="1"/>
+    <w:lsdException w:name="Table Subtle 2" w:semiHidden="1" w:unhideWhenUsed="1"/>
     <w:lsdException w:name="Table Web 1" w:semiHidden="1" w:unhideWhenUsed="1"/>
     <w:lsdException w:name="Table Web 2" w:semiHidden="1" w:unhideWhenUsed="1"/>
+    <w:lsdException w:name="Table Web 3" w:semiHidden="1" w:unhideWhenUsed="1"/>
     <w:lsdException w:name="Balloon Text" w:semiHidden="1" w:unhideWhenUsed="1"/>
     <w:lsdException w:name="Table Grid" w:uiPriority="39"/>
     <w:lsdException w:name="Table Theme" w:semiHidden="1" w:unhideWhenUsed="1"/>
@@ -26720,7 +26383,7 @@
 </file>
 
 <file path=customXml/itemProps1.xml><?xml version="1.0" encoding="utf-8"?>
-<ds:datastoreItem xmlns:ds="http://schemas.openxmlformats.org/officeDocument/2006/customXml" ds:itemID="{188333A9-30A5-4214-B50C-F3634880BDEE}">
+<ds:datastoreItem xmlns:ds="http://schemas.openxmlformats.org/officeDocument/2006/customXml" ds:itemID="{F3DBA08E-8683-41F4-98F8-C43AB47B6928}">
   <ds:schemaRefs>
     <ds:schemaRef ds:uri="http://schemas.openxmlformats.org/officeDocument/2006/bibliography"/>
   </ds:schemaRefs>

</xml_diff>